<commit_message>
add secret in new yaml change ip
</commit_message>
<xml_diff>
--- a/ArgoCD.docx
+++ b/ArgoCD.docx
@@ -7683,6 +7683,13 @@
           <w:tab w:val="left" w:pos="4007"/>
         </w:tabs>
       </w:pPr>
+    </w:p>
+    <w:p>
+      <w:pPr>
+        <w:tabs>
+          <w:tab w:val="left" w:pos="4007"/>
+        </w:tabs>
+      </w:pPr>
       <w:r>
         <w:t>PS F:\nexus_jenkins\springboot-docker-nexus\springboot-docker-nexus&gt; [Convert]::ToBase64String([System.Text.Encoding]::UTF8.GetBytes('admin:680c4af3-cab9-4328-820e-a0828b3e61e5'))</w:t>
       </w:r>
@@ -7755,6 +7762,61 @@
       </w:pPr>
       <w:r>
         <w:t>deployment.apps "new-lower-upper" deleted</w:t>
+      </w:r>
+    </w:p>
+    <w:p>
+      <w:pPr>
+        <w:tabs>
+          <w:tab w:val="left" w:pos="4007"/>
+        </w:tabs>
+      </w:pPr>
+      <w:r>
+        <w:t>still errro is occurring</w:t>
+      </w:r>
+    </w:p>
+    <w:p>
+      <w:pPr>
+        <w:tabs>
+          <w:tab w:val="left" w:pos="4007"/>
+        </w:tabs>
+      </w:pPr>
+      <w:r>
+        <w:lastRenderedPageBreak/>
+        <w:drawing>
+          <wp:inline distT="0" distB="0" distL="0" distR="0" wp14:anchorId="2A607605" wp14:editId="2380FA66">
+            <wp:extent cx="5731510" cy="2829560"/>
+            <wp:effectExtent l="0" t="0" r="2540" b="8890"/>
+            <wp:docPr id="558599794" name="Picture 1"/>
+            <wp:cNvGraphicFramePr>
+              <a:graphicFrameLocks xmlns:a="http://schemas.openxmlformats.org/drawingml/2006/main" noChangeAspect="1"/>
+            </wp:cNvGraphicFramePr>
+            <a:graphic xmlns:a="http://schemas.openxmlformats.org/drawingml/2006/main">
+              <a:graphicData uri="http://schemas.openxmlformats.org/drawingml/2006/picture">
+                <pic:pic xmlns:pic="http://schemas.openxmlformats.org/drawingml/2006/picture">
+                  <pic:nvPicPr>
+                    <pic:cNvPr id="558599794" name=""/>
+                    <pic:cNvPicPr/>
+                  </pic:nvPicPr>
+                  <pic:blipFill>
+                    <a:blip r:embed="rId53"/>
+                    <a:stretch>
+                      <a:fillRect/>
+                    </a:stretch>
+                  </pic:blipFill>
+                  <pic:spPr>
+                    <a:xfrm>
+                      <a:off x="0" y="0"/>
+                      <a:ext cx="5731510" cy="2829560"/>
+                    </a:xfrm>
+                    <a:prstGeom prst="rect">
+                      <a:avLst/>
+                    </a:prstGeom>
+                  </pic:spPr>
+                </pic:pic>
+              </a:graphicData>
+            </a:graphic>
+          </wp:inline>
+        </w:drawing>
       </w:r>
     </w:p>
     <w:sectPr>

</xml_diff>